<commit_message>
cleaning feature for opentbs
</commit_message>
<xml_diff>
--- a/test/demo_ms_word.docx
+++ b/test/demo_ms_word.docx
@@ -48,7 +48,23 @@
           <w:noProof/>
           <w:lang w:val="en-US"/>
         </w:rPr>
-        <w:t>[onshow.yourname]</w:t>
+        <w:t>[onshow.yourname</w:t>
+      </w:r>
+      <w:r>
+        <w:rPr>
+          <w:b/>
+          <w:noProof/>
+          <w:lang w:val="en-US"/>
+        </w:rPr>
+        <w:t>;prm1=xxx</w:t>
+      </w:r>
+      <w:r>
+        <w:rPr>
+          <w:b/>
+          <w:noProof/>
+          <w:lang w:val="en-US"/>
+        </w:rPr>
+        <w:t>]</w:t>
       </w:r>
       <w:r>
         <w:rPr>
@@ -215,41 +231,7 @@
           <w:lang w:val="en-US"/>
         </w:rPr>
         <w:br/>
-        <w:t xml:space="preserve">- If you have Word 2007 or higher, go to the </w:t>
-      </w:r>
-      <w:smartTag w:uri="urn:schemas-microsoft-com:office:smarttags" w:element="PlaceName">
-        <w:smartTag w:uri="urn:schemas-microsoft-com:office:smarttags" w:element="place">
-          <w:r>
-            <w:rPr>
-              <w:color w:val="800000"/>
-              <w:lang w:val="en-US"/>
-            </w:rPr>
-            <w:t>Trust</w:t>
-          </w:r>
-        </w:smartTag>
-        <w:r>
-          <w:rPr>
-            <w:color w:val="800000"/>
-            <w:lang w:val="en-US"/>
-          </w:rPr>
-          <w:t> </w:t>
-        </w:r>
-        <w:smartTag w:uri="urn:schemas-microsoft-com:office:smarttags" w:element="PlaceType">
-          <w:r>
-            <w:rPr>
-              <w:color w:val="800000"/>
-              <w:lang w:val="en-US"/>
-            </w:rPr>
-            <w:t>Center</w:t>
-          </w:r>
-        </w:smartTag>
-      </w:smartTag>
-      <w:r>
-        <w:rPr>
-          <w:color w:val="800000"/>
-          <w:lang w:val="en-US"/>
-        </w:rPr>
-        <w:t> in the Word options, and turn off the setting: "Store random number to improve combine accuracy".</w:t>
+        <w:t>- If you have Word 2007 or higher, go to the Trust Center in the Word options, and turn off the setting: "Store random number to improve combine accuracy".</w:t>
       </w:r>
       <w:r>
         <w:rPr>
@@ -469,7 +451,21 @@
                 <w:noProof/>
                 <w:lang w:val="en-US"/>
               </w:rPr>
-              <w:t>[a.name]</w:t>
+              <w:t>[a.n</w:t>
+            </w:r>
+            <w:r>
+              <w:rPr>
+                <w:noProof/>
+                <w:lang w:val="en-US"/>
+              </w:rPr>
+              <w:t>a</w:t>
+            </w:r>
+            <w:r>
+              <w:rPr>
+                <w:noProof/>
+                <w:lang w:val="en-US"/>
+              </w:rPr>
+              <w:t>me]</w:t>
             </w:r>
           </w:p>
         </w:tc>
@@ -533,7 +529,7 @@
           <w:color w:val="800000"/>
           <w:lang w:val="en-US"/>
         </w:rPr>
-        <w:t xml:space="preserve">The first page is necessary to have a page-break somewhere in the model. Nevertheless, it can be deleted if you have only one paragraph in the first page, and if you  put the following TBS tag in it:  </w:t>
+        <w:t xml:space="preserve">The first page is necessary to have a page-break somewhere in the model. Nevertheless, it can be deleted if you have only one paragraph in the first page, and if you put the following TBS tag in it:  </w:t>
       </w:r>
       <w:r>
         <w:rPr>
@@ -543,6 +539,8 @@
         </w:rPr>
         <w:t>[onshow;block=w:p;when 0=1]</w:t>
       </w:r>
+      <w:bookmarkStart w:id="0" w:name="_GoBack"/>
+      <w:bookmarkEnd w:id="0"/>
     </w:p>
     <w:p>
       <w:pPr>
@@ -676,17 +674,7 @@
           <w:noProof/>
           <w:lang w:val="en-US"/>
         </w:rPr>
-        <w:t>(p</w:t>
-      </w:r>
-      <w:bookmarkStart w:id="0" w:name="_GoBack"/>
-      <w:bookmarkEnd w:id="0"/>
-      <w:r>
-        <w:rPr>
-          <w:i/>
-          <w:noProof/>
-          <w:lang w:val="en-US"/>
-        </w:rPr>
-        <w:t>ut this tag in a separate paragraph)</w:t>
+        <w:t>(put this tag in a separate paragraph)</w:t>
       </w:r>
     </w:p>
     <w:sectPr>

</xml_diff>